<commit_message>
YOUR-99 Profil tesztelés befejezése
</commit_message>
<xml_diff>
--- a/Tesztelés/Tesztelés frontend/Profil tesztelés.docx
+++ b/Tesztelés/Tesztelés frontend/Profil tesztelés.docx
@@ -38,10 +38,10 @@
         <w:tblLook w:val="04A0" w:firstRow="1" w:lastRow="0" w:firstColumn="1" w:lastColumn="0" w:noHBand="0" w:noVBand="1"/>
       </w:tblPr>
       <w:tblGrid>
-        <w:gridCol w:w="477"/>
+        <w:gridCol w:w="495"/>
         <w:gridCol w:w="2323"/>
-        <w:gridCol w:w="4212"/>
-        <w:gridCol w:w="2399"/>
+        <w:gridCol w:w="4199"/>
+        <w:gridCol w:w="2394"/>
       </w:tblGrid>
       <w:tr>
         <w:trPr>
@@ -49,7 +49,7 @@
         </w:trPr>
         <w:tc>
           <w:tcPr>
-            <w:tcW w:w="477" w:type="dxa"/>
+            <w:tcW w:w="495" w:type="dxa"/>
             <w:tcBorders>
               <w:top w:val="single" w:sz="4" w:space="0" w:color="auto"/>
               <w:left w:val="single" w:sz="4" w:space="0" w:color="auto"/>
@@ -89,7 +89,7 @@
         </w:tc>
         <w:tc>
           <w:tcPr>
-            <w:tcW w:w="4212" w:type="dxa"/>
+            <w:tcW w:w="4199" w:type="dxa"/>
             <w:tcBorders>
               <w:top w:val="single" w:sz="4" w:space="0" w:color="auto"/>
               <w:left w:val="single" w:sz="4" w:space="0" w:color="auto"/>
@@ -109,7 +109,7 @@
         </w:tc>
         <w:tc>
           <w:tcPr>
-            <w:tcW w:w="2399" w:type="dxa"/>
+            <w:tcW w:w="2394" w:type="dxa"/>
             <w:tcBorders>
               <w:top w:val="single" w:sz="4" w:space="0" w:color="auto"/>
               <w:left w:val="single" w:sz="4" w:space="0" w:color="auto"/>
@@ -134,7 +134,7 @@
         </w:trPr>
         <w:tc>
           <w:tcPr>
-            <w:tcW w:w="477" w:type="dxa"/>
+            <w:tcW w:w="495" w:type="dxa"/>
             <w:tcBorders>
               <w:top w:val="single" w:sz="4" w:space="0" w:color="auto"/>
               <w:left w:val="single" w:sz="4" w:space="0" w:color="auto"/>
@@ -222,7 +222,7 @@
         </w:tc>
         <w:tc>
           <w:tcPr>
-            <w:tcW w:w="4212" w:type="dxa"/>
+            <w:tcW w:w="4199" w:type="dxa"/>
             <w:tcBorders>
               <w:top w:val="single" w:sz="4" w:space="0" w:color="auto"/>
               <w:left w:val="single" w:sz="4" w:space="0" w:color="auto"/>
@@ -245,7 +245,7 @@
         </w:tc>
         <w:tc>
           <w:tcPr>
-            <w:tcW w:w="2399" w:type="dxa"/>
+            <w:tcW w:w="2394" w:type="dxa"/>
             <w:tcBorders>
               <w:top w:val="single" w:sz="4" w:space="0" w:color="auto"/>
               <w:left w:val="single" w:sz="4" w:space="0" w:color="auto"/>
@@ -291,7 +291,7 @@
         </w:trPr>
         <w:tc>
           <w:tcPr>
-            <w:tcW w:w="477" w:type="dxa"/>
+            <w:tcW w:w="495" w:type="dxa"/>
             <w:tcBorders>
               <w:top w:val="single" w:sz="4" w:space="0" w:color="auto"/>
               <w:left w:val="single" w:sz="4" w:space="0" w:color="auto"/>
@@ -335,10 +335,7 @@
             </w:r>
             <w:r>
               <w:br/>
-              <w:t xml:space="preserve">Felhasználónév: </w:t>
-            </w:r>
-            <w:r>
-              <w:t>„”</w:t>
+              <w:t>Felhasználónév: „”</w:t>
             </w:r>
           </w:p>
           <w:p>
@@ -352,7 +349,7 @@
         </w:tc>
         <w:tc>
           <w:tcPr>
-            <w:tcW w:w="4212" w:type="dxa"/>
+            <w:tcW w:w="4199" w:type="dxa"/>
             <w:tcBorders>
               <w:top w:val="single" w:sz="4" w:space="0" w:color="auto"/>
               <w:left w:val="single" w:sz="4" w:space="0" w:color="auto"/>
@@ -372,7 +369,7 @@
         </w:tc>
         <w:tc>
           <w:tcPr>
-            <w:tcW w:w="2399" w:type="dxa"/>
+            <w:tcW w:w="2394" w:type="dxa"/>
             <w:tcBorders>
               <w:top w:val="single" w:sz="4" w:space="0" w:color="auto"/>
               <w:left w:val="single" w:sz="4" w:space="0" w:color="auto"/>
@@ -403,7 +400,7 @@
         </w:trPr>
         <w:tc>
           <w:tcPr>
-            <w:tcW w:w="477" w:type="dxa"/>
+            <w:tcW w:w="495" w:type="dxa"/>
             <w:tcBorders>
               <w:top w:val="single" w:sz="4" w:space="0" w:color="auto"/>
               <w:left w:val="single" w:sz="4" w:space="0" w:color="auto"/>
@@ -450,16 +447,7 @@
               <w:spacing w:line="240" w:lineRule="auto"/>
             </w:pPr>
             <w:r>
-              <w:t xml:space="preserve">Felhasználó név: </w:t>
-            </w:r>
-            <w:r>
-              <w:t>„</w:t>
-            </w:r>
-            <w:r>
-              <w:t>Kovács Béla</w:t>
-            </w:r>
-            <w:r>
-              <w:t>”</w:t>
+              <w:t>Felhasználó név: „Kovács Béla”</w:t>
             </w:r>
           </w:p>
           <w:p>
@@ -477,7 +465,7 @@
         </w:tc>
         <w:tc>
           <w:tcPr>
-            <w:tcW w:w="4212" w:type="dxa"/>
+            <w:tcW w:w="4199" w:type="dxa"/>
             <w:tcBorders>
               <w:top w:val="single" w:sz="4" w:space="0" w:color="auto"/>
               <w:left w:val="single" w:sz="4" w:space="0" w:color="auto"/>
@@ -517,16 +505,8 @@
             </w:r>
             <w:proofErr w:type="spellEnd"/>
             <w:r>
-              <w:t xml:space="preserve"> címét </w:t>
-            </w:r>
-            <w:r>
-              <w:t>„kovacsbela@mail.hu”</w:t>
-            </w:r>
-            <w:r>
-              <w:t>-</w:t>
-            </w:r>
-            <w:bookmarkStart w:id="0" w:name="_GoBack"/>
-            <w:bookmarkEnd w:id="0"/>
+              <w:t xml:space="preserve"> címét „kovacsbela@mail.hu”-</w:t>
+            </w:r>
             <w:proofErr w:type="spellStart"/>
             <w:r>
               <w:t>ra</w:t>
@@ -539,7 +519,7 @@
         </w:tc>
         <w:tc>
           <w:tcPr>
-            <w:tcW w:w="2399" w:type="dxa"/>
+            <w:tcW w:w="2394" w:type="dxa"/>
             <w:tcBorders>
               <w:top w:val="single" w:sz="4" w:space="0" w:color="auto"/>
               <w:left w:val="single" w:sz="4" w:space="0" w:color="auto"/>
@@ -608,7 +588,7 @@
         </w:trPr>
         <w:tc>
           <w:tcPr>
-            <w:tcW w:w="477" w:type="dxa"/>
+            <w:tcW w:w="495" w:type="dxa"/>
             <w:tcBorders>
               <w:top w:val="single" w:sz="4" w:space="0" w:color="auto"/>
               <w:left w:val="single" w:sz="4" w:space="0" w:color="auto"/>
@@ -642,10 +622,7 @@
               <w:spacing w:line="240" w:lineRule="auto"/>
             </w:pPr>
             <w:r>
-              <w:t xml:space="preserve">Profil kép </w:t>
-            </w:r>
-            <w:r>
-              <w:t>változtatása</w:t>
+              <w:t>Profil kép változtatása</w:t>
             </w:r>
           </w:p>
           <w:p>
@@ -659,7 +636,7 @@
         </w:tc>
         <w:tc>
           <w:tcPr>
-            <w:tcW w:w="4212" w:type="dxa"/>
+            <w:tcW w:w="4199" w:type="dxa"/>
             <w:tcBorders>
               <w:top w:val="single" w:sz="4" w:space="0" w:color="auto"/>
               <w:left w:val="single" w:sz="4" w:space="0" w:color="auto"/>
@@ -685,7 +662,7 @@
         </w:tc>
         <w:tc>
           <w:tcPr>
-            <w:tcW w:w="2399" w:type="dxa"/>
+            <w:tcW w:w="2394" w:type="dxa"/>
             <w:tcBorders>
               <w:top w:val="single" w:sz="4" w:space="0" w:color="auto"/>
               <w:left w:val="single" w:sz="4" w:space="0" w:color="auto"/>
@@ -803,7 +780,7 @@
         </w:trPr>
         <w:tc>
           <w:tcPr>
-            <w:tcW w:w="477" w:type="dxa"/>
+            <w:tcW w:w="495" w:type="dxa"/>
             <w:tcBorders>
               <w:top w:val="single" w:sz="4" w:space="0" w:color="auto"/>
               <w:left w:val="single" w:sz="4" w:space="0" w:color="auto"/>
@@ -842,7 +819,7 @@
         </w:tc>
         <w:tc>
           <w:tcPr>
-            <w:tcW w:w="4212" w:type="dxa"/>
+            <w:tcW w:w="4199" w:type="dxa"/>
             <w:tcBorders>
               <w:top w:val="single" w:sz="4" w:space="0" w:color="auto"/>
               <w:left w:val="single" w:sz="4" w:space="0" w:color="auto"/>
@@ -856,16 +833,13 @@
               <w:spacing w:line="240" w:lineRule="auto"/>
             </w:pPr>
             <w:r>
-              <w:t>Sikeres üzenetet ad é</w:t>
-            </w:r>
-            <w:r>
-              <w:t>s a felhasználó saját profilképp helyett az alapértelmezett kép jelenik meg.</w:t>
-            </w:r>
-          </w:p>
-        </w:tc>
-        <w:tc>
-          <w:tcPr>
-            <w:tcW w:w="2399" w:type="dxa"/>
+              <w:t>Sikeres üzenetet ad és a felhasználó saját profilképp helyett az alapértelmezett kép jelenik meg.</w:t>
+            </w:r>
+          </w:p>
+        </w:tc>
+        <w:tc>
+          <w:tcPr>
+            <w:tcW w:w="2394" w:type="dxa"/>
             <w:tcBorders>
               <w:top w:val="single" w:sz="4" w:space="0" w:color="auto"/>
               <w:left w:val="single" w:sz="4" w:space="0" w:color="auto"/>
@@ -954,11 +928,879 @@
             <w:pPr>
               <w:spacing w:line="240" w:lineRule="auto"/>
             </w:pPr>
+          </w:p>
+        </w:tc>
+      </w:tr>
+      <w:tr>
+        <w:trPr>
+          <w:jc w:val="center"/>
+        </w:trPr>
+        <w:tc>
+          <w:tcPr>
+            <w:tcW w:w="495" w:type="dxa"/>
+            <w:tcBorders>
+              <w:top w:val="single" w:sz="4" w:space="0" w:color="auto"/>
+              <w:left w:val="single" w:sz="4" w:space="0" w:color="auto"/>
+              <w:bottom w:val="single" w:sz="4" w:space="0" w:color="auto"/>
+              <w:right w:val="single" w:sz="4" w:space="0" w:color="auto"/>
+            </w:tcBorders>
+          </w:tcPr>
+          <w:p>
+            <w:pPr>
+              <w:spacing w:line="240" w:lineRule="auto"/>
+            </w:pPr>
+            <w:r>
+              <w:t>6.</w:t>
+            </w:r>
+          </w:p>
+        </w:tc>
+        <w:tc>
+          <w:tcPr>
+            <w:tcW w:w="2323" w:type="dxa"/>
+            <w:tcBorders>
+              <w:top w:val="single" w:sz="4" w:space="0" w:color="auto"/>
+              <w:left w:val="single" w:sz="4" w:space="0" w:color="auto"/>
+              <w:bottom w:val="single" w:sz="4" w:space="0" w:color="auto"/>
+              <w:right w:val="single" w:sz="4" w:space="0" w:color="auto"/>
+            </w:tcBorders>
+          </w:tcPr>
+          <w:p>
+            <w:pPr>
+              <w:spacing w:line="240" w:lineRule="auto"/>
+            </w:pPr>
+            <w:r>
+              <w:t>Jelszó változtatás üres jelszóra</w:t>
+            </w:r>
+          </w:p>
+          <w:p>
+            <w:pPr>
+              <w:spacing w:line="240" w:lineRule="auto"/>
+            </w:pPr>
+          </w:p>
+          <w:p>
+            <w:pPr>
+              <w:spacing w:line="240" w:lineRule="auto"/>
+            </w:pPr>
+            <w:r>
+              <w:t>Új Jelszó:</w:t>
+            </w:r>
+            <w:r>
+              <w:br/>
+              <w:t>„”</w:t>
+            </w:r>
+          </w:p>
+          <w:p>
+            <w:pPr>
+              <w:spacing w:line="240" w:lineRule="auto"/>
+            </w:pPr>
+            <w:r>
+              <w:t>Megerősítés:</w:t>
+            </w:r>
+            <w:r>
+              <w:br/>
+              <w:t>„”</w:t>
+            </w:r>
+          </w:p>
+        </w:tc>
+        <w:tc>
+          <w:tcPr>
+            <w:tcW w:w="4199" w:type="dxa"/>
+            <w:tcBorders>
+              <w:top w:val="single" w:sz="4" w:space="0" w:color="auto"/>
+              <w:left w:val="single" w:sz="4" w:space="0" w:color="auto"/>
+              <w:bottom w:val="single" w:sz="4" w:space="0" w:color="auto"/>
+              <w:right w:val="single" w:sz="4" w:space="0" w:color="auto"/>
+            </w:tcBorders>
+          </w:tcPr>
+          <w:p>
+            <w:pPr>
+              <w:spacing w:line="240" w:lineRule="auto"/>
+            </w:pPr>
+            <w:r>
+              <w:t>Hiba üzenetet ad mert nem lehet üres a jelszó és megerősítés ezért nem változik meg.</w:t>
+            </w:r>
+          </w:p>
+        </w:tc>
+        <w:tc>
+          <w:tcPr>
+            <w:tcW w:w="2394" w:type="dxa"/>
+            <w:tcBorders>
+              <w:top w:val="single" w:sz="4" w:space="0" w:color="auto"/>
+              <w:left w:val="single" w:sz="4" w:space="0" w:color="auto"/>
+              <w:bottom w:val="single" w:sz="4" w:space="0" w:color="auto"/>
+              <w:right w:val="single" w:sz="4" w:space="0" w:color="auto"/>
+            </w:tcBorders>
+          </w:tcPr>
+          <w:p>
+            <w:pPr>
+              <w:spacing w:line="240" w:lineRule="auto"/>
+              <w:rPr>
+                <w:rFonts w:ascii="Times New Roman" w:eastAsia="Times New Roman" w:hAnsi="Times New Roman" w:cs="Times New Roman"/>
+                <w:sz w:val="24"/>
+                <w:szCs w:val="24"/>
+                <w:lang w:eastAsia="hu-HU"/>
+              </w:rPr>
+            </w:pPr>
+            <w:r>
+              <w:rPr>
+                <w:rFonts w:ascii="Times New Roman" w:eastAsia="Times New Roman" w:hAnsi="Times New Roman" w:cs="Times New Roman"/>
+                <w:sz w:val="24"/>
+                <w:szCs w:val="24"/>
+                <w:lang w:eastAsia="hu-HU"/>
+              </w:rPr>
+              <w:t>Nem történik semmi.</w:t>
+            </w:r>
+          </w:p>
+        </w:tc>
+      </w:tr>
+      <w:tr>
+        <w:trPr>
+          <w:jc w:val="center"/>
+        </w:trPr>
+        <w:tc>
+          <w:tcPr>
+            <w:tcW w:w="495" w:type="dxa"/>
+            <w:tcBorders>
+              <w:top w:val="single" w:sz="4" w:space="0" w:color="auto"/>
+              <w:left w:val="single" w:sz="4" w:space="0" w:color="auto"/>
+              <w:bottom w:val="single" w:sz="4" w:space="0" w:color="auto"/>
+              <w:right w:val="single" w:sz="4" w:space="0" w:color="auto"/>
+            </w:tcBorders>
+          </w:tcPr>
+          <w:p>
+            <w:pPr>
+              <w:spacing w:line="240" w:lineRule="auto"/>
+            </w:pPr>
+            <w:r>
+              <w:t>7.</w:t>
+            </w:r>
+          </w:p>
+        </w:tc>
+        <w:tc>
+          <w:tcPr>
+            <w:tcW w:w="2323" w:type="dxa"/>
+            <w:tcBorders>
+              <w:top w:val="single" w:sz="4" w:space="0" w:color="auto"/>
+              <w:left w:val="single" w:sz="4" w:space="0" w:color="auto"/>
+              <w:bottom w:val="single" w:sz="4" w:space="0" w:color="auto"/>
+              <w:right w:val="single" w:sz="4" w:space="0" w:color="auto"/>
+            </w:tcBorders>
+          </w:tcPr>
+          <w:p>
+            <w:pPr>
+              <w:spacing w:line="240" w:lineRule="auto"/>
+            </w:pPr>
+            <w:r>
+              <w:t>Jelszó változtatás helytelen régi jelszó</w:t>
+            </w:r>
+          </w:p>
+        </w:tc>
+        <w:tc>
+          <w:tcPr>
+            <w:tcW w:w="4199" w:type="dxa"/>
+            <w:tcBorders>
+              <w:top w:val="single" w:sz="4" w:space="0" w:color="auto"/>
+              <w:left w:val="single" w:sz="4" w:space="0" w:color="auto"/>
+              <w:bottom w:val="single" w:sz="4" w:space="0" w:color="auto"/>
+              <w:right w:val="single" w:sz="4" w:space="0" w:color="auto"/>
+            </w:tcBorders>
+          </w:tcPr>
+          <w:p>
+            <w:pPr>
+              <w:spacing w:line="240" w:lineRule="auto"/>
+            </w:pPr>
+            <w:r>
+              <w:t xml:space="preserve">Hiba üzenetet ad mert nem egyezik a régi jelszó. </w:t>
+            </w:r>
+          </w:p>
+        </w:tc>
+        <w:tc>
+          <w:tcPr>
+            <w:tcW w:w="2394" w:type="dxa"/>
+            <w:tcBorders>
+              <w:top w:val="single" w:sz="4" w:space="0" w:color="auto"/>
+              <w:left w:val="single" w:sz="4" w:space="0" w:color="auto"/>
+              <w:bottom w:val="single" w:sz="4" w:space="0" w:color="auto"/>
+              <w:right w:val="single" w:sz="4" w:space="0" w:color="auto"/>
+            </w:tcBorders>
+          </w:tcPr>
+          <w:p>
+            <w:pPr>
+              <w:spacing w:line="240" w:lineRule="auto"/>
+              <w:rPr>
+                <w:rFonts w:ascii="Times New Roman" w:eastAsia="Times New Roman" w:hAnsi="Times New Roman" w:cs="Times New Roman"/>
+                <w:sz w:val="24"/>
+                <w:szCs w:val="24"/>
+                <w:lang w:eastAsia="hu-HU"/>
+              </w:rPr>
+            </w:pPr>
+            <w:r>
+              <w:rPr>
+                <w:rFonts w:ascii="Times New Roman" w:eastAsia="Times New Roman" w:hAnsi="Times New Roman" w:cs="Times New Roman"/>
+                <w:sz w:val="24"/>
+                <w:szCs w:val="24"/>
+                <w:lang w:eastAsia="hu-HU"/>
+              </w:rPr>
+              <w:t>Nem történik semmi.</w:t>
+            </w:r>
+          </w:p>
+        </w:tc>
+      </w:tr>
+      <w:tr>
+        <w:trPr>
+          <w:jc w:val="center"/>
+        </w:trPr>
+        <w:tc>
+          <w:tcPr>
+            <w:tcW w:w="495" w:type="dxa"/>
+            <w:tcBorders>
+              <w:top w:val="single" w:sz="4" w:space="0" w:color="auto"/>
+              <w:left w:val="single" w:sz="4" w:space="0" w:color="auto"/>
+              <w:bottom w:val="single" w:sz="4" w:space="0" w:color="auto"/>
+              <w:right w:val="single" w:sz="4" w:space="0" w:color="auto"/>
+            </w:tcBorders>
+          </w:tcPr>
+          <w:p>
+            <w:pPr>
+              <w:spacing w:line="240" w:lineRule="auto"/>
+            </w:pPr>
+            <w:r>
+              <w:lastRenderedPageBreak/>
+              <w:t>8.</w:t>
+            </w:r>
+          </w:p>
+        </w:tc>
+        <w:tc>
+          <w:tcPr>
+            <w:tcW w:w="2323" w:type="dxa"/>
+            <w:tcBorders>
+              <w:top w:val="single" w:sz="4" w:space="0" w:color="auto"/>
+              <w:left w:val="single" w:sz="4" w:space="0" w:color="auto"/>
+              <w:bottom w:val="single" w:sz="4" w:space="0" w:color="auto"/>
+              <w:right w:val="single" w:sz="4" w:space="0" w:color="auto"/>
+            </w:tcBorders>
+          </w:tcPr>
+          <w:p>
+            <w:pPr>
+              <w:spacing w:line="240" w:lineRule="auto"/>
+            </w:pPr>
+            <w:r>
+              <w:t>Jelszó változtatás helyes adatokkal</w:t>
+            </w:r>
+          </w:p>
+        </w:tc>
+        <w:tc>
+          <w:tcPr>
+            <w:tcW w:w="4199" w:type="dxa"/>
+            <w:tcBorders>
+              <w:top w:val="single" w:sz="4" w:space="0" w:color="auto"/>
+              <w:left w:val="single" w:sz="4" w:space="0" w:color="auto"/>
+              <w:bottom w:val="single" w:sz="4" w:space="0" w:color="auto"/>
+              <w:right w:val="single" w:sz="4" w:space="0" w:color="auto"/>
+            </w:tcBorders>
+          </w:tcPr>
+          <w:p>
+            <w:pPr>
+              <w:spacing w:line="240" w:lineRule="auto"/>
+            </w:pPr>
+            <w:r>
+              <w:t xml:space="preserve">Sikeres üzenetet ad, megváltoztatja a jelszót, és a </w:t>
+            </w:r>
+            <w:proofErr w:type="spellStart"/>
+            <w:r>
+              <w:t>landig</w:t>
+            </w:r>
+            <w:proofErr w:type="spellEnd"/>
+            <w:r>
+              <w:t xml:space="preserve"> </w:t>
+            </w:r>
+            <w:proofErr w:type="spellStart"/>
+            <w:r>
+              <w:t>page-re</w:t>
+            </w:r>
+            <w:proofErr w:type="spellEnd"/>
+            <w:r>
+              <w:t xml:space="preserve"> átirányít.</w:t>
+            </w:r>
+          </w:p>
+        </w:tc>
+        <w:tc>
+          <w:tcPr>
+            <w:tcW w:w="2394" w:type="dxa"/>
+            <w:tcBorders>
+              <w:top w:val="single" w:sz="4" w:space="0" w:color="auto"/>
+              <w:left w:val="single" w:sz="4" w:space="0" w:color="auto"/>
+              <w:bottom w:val="single" w:sz="4" w:space="0" w:color="auto"/>
+              <w:right w:val="single" w:sz="4" w:space="0" w:color="auto"/>
+            </w:tcBorders>
+          </w:tcPr>
+          <w:p>
+            <w:pPr>
+              <w:spacing w:line="240" w:lineRule="auto"/>
+              <w:rPr>
+                <w:rFonts w:ascii="Times New Roman" w:eastAsia="Times New Roman" w:hAnsi="Times New Roman" w:cs="Times New Roman"/>
+                <w:sz w:val="24"/>
+                <w:szCs w:val="24"/>
+                <w:lang w:eastAsia="hu-HU"/>
+              </w:rPr>
+            </w:pPr>
+            <w:r>
+              <w:rPr>
+                <w:rFonts w:ascii="Times New Roman" w:eastAsia="Times New Roman" w:hAnsi="Times New Roman" w:cs="Times New Roman"/>
+                <w:sz w:val="24"/>
+                <w:szCs w:val="24"/>
+                <w:lang w:eastAsia="hu-HU"/>
+              </w:rPr>
+              <w:t xml:space="preserve">Át irányit a </w:t>
+            </w:r>
+            <w:proofErr w:type="spellStart"/>
+            <w:r>
+              <w:rPr>
+                <w:rFonts w:ascii="Times New Roman" w:eastAsia="Times New Roman" w:hAnsi="Times New Roman" w:cs="Times New Roman"/>
+                <w:sz w:val="24"/>
+                <w:szCs w:val="24"/>
+                <w:lang w:eastAsia="hu-HU"/>
+              </w:rPr>
+              <w:t>landig</w:t>
+            </w:r>
+            <w:proofErr w:type="spellEnd"/>
+            <w:r>
+              <w:rPr>
+                <w:rFonts w:ascii="Times New Roman" w:eastAsia="Times New Roman" w:hAnsi="Times New Roman" w:cs="Times New Roman"/>
+                <w:sz w:val="24"/>
+                <w:szCs w:val="24"/>
+                <w:lang w:eastAsia="hu-HU"/>
+              </w:rPr>
+              <w:t xml:space="preserve"> </w:t>
+            </w:r>
+            <w:proofErr w:type="spellStart"/>
+            <w:r>
+              <w:rPr>
+                <w:rFonts w:ascii="Times New Roman" w:eastAsia="Times New Roman" w:hAnsi="Times New Roman" w:cs="Times New Roman"/>
+                <w:sz w:val="24"/>
+                <w:szCs w:val="24"/>
+                <w:lang w:eastAsia="hu-HU"/>
+              </w:rPr>
+              <w:t>pagre</w:t>
+            </w:r>
+            <w:proofErr w:type="spellEnd"/>
+            <w:r>
+              <w:rPr>
+                <w:rFonts w:ascii="Times New Roman" w:eastAsia="Times New Roman" w:hAnsi="Times New Roman" w:cs="Times New Roman"/>
+                <w:sz w:val="24"/>
+                <w:szCs w:val="24"/>
+                <w:lang w:eastAsia="hu-HU"/>
+              </w:rPr>
+              <w:t xml:space="preserve"> de nem dob semmilyen üzenetet.</w:t>
+            </w:r>
+          </w:p>
+        </w:tc>
+      </w:tr>
+      <w:tr>
+        <w:trPr>
+          <w:jc w:val="center"/>
+        </w:trPr>
+        <w:tc>
+          <w:tcPr>
+            <w:tcW w:w="495" w:type="dxa"/>
+            <w:tcBorders>
+              <w:top w:val="single" w:sz="4" w:space="0" w:color="auto"/>
+              <w:left w:val="single" w:sz="4" w:space="0" w:color="auto"/>
+              <w:bottom w:val="single" w:sz="4" w:space="0" w:color="auto"/>
+              <w:right w:val="single" w:sz="4" w:space="0" w:color="auto"/>
+            </w:tcBorders>
+          </w:tcPr>
+          <w:p>
+            <w:pPr>
+              <w:spacing w:line="240" w:lineRule="auto"/>
+            </w:pPr>
+            <w:r>
+              <w:t>9.</w:t>
+            </w:r>
+          </w:p>
+        </w:tc>
+        <w:tc>
+          <w:tcPr>
+            <w:tcW w:w="2323" w:type="dxa"/>
+            <w:tcBorders>
+              <w:top w:val="single" w:sz="4" w:space="0" w:color="auto"/>
+              <w:left w:val="single" w:sz="4" w:space="0" w:color="auto"/>
+              <w:bottom w:val="single" w:sz="4" w:space="0" w:color="auto"/>
+              <w:right w:val="single" w:sz="4" w:space="0" w:color="auto"/>
+            </w:tcBorders>
+          </w:tcPr>
+          <w:p>
+            <w:pPr>
+              <w:spacing w:line="240" w:lineRule="auto"/>
+            </w:pPr>
+            <w:r>
+              <w:t xml:space="preserve">Jelszó változtatás, hogy a jelszó és a megerősítés nem egyezik </w:t>
+            </w:r>
+          </w:p>
+        </w:tc>
+        <w:tc>
+          <w:tcPr>
+            <w:tcW w:w="4199" w:type="dxa"/>
+            <w:tcBorders>
+              <w:top w:val="single" w:sz="4" w:space="0" w:color="auto"/>
+              <w:left w:val="single" w:sz="4" w:space="0" w:color="auto"/>
+              <w:bottom w:val="single" w:sz="4" w:space="0" w:color="auto"/>
+              <w:right w:val="single" w:sz="4" w:space="0" w:color="auto"/>
+            </w:tcBorders>
+          </w:tcPr>
+          <w:p>
+            <w:pPr>
+              <w:spacing w:line="240" w:lineRule="auto"/>
+            </w:pPr>
+            <w:r>
+              <w:t>Hiba üzenetet ad, mivel rosszul adta meg a jelszót vagy megerősítést.</w:t>
+            </w:r>
+          </w:p>
+        </w:tc>
+        <w:tc>
+          <w:tcPr>
+            <w:tcW w:w="2394" w:type="dxa"/>
+            <w:tcBorders>
+              <w:top w:val="single" w:sz="4" w:space="0" w:color="auto"/>
+              <w:left w:val="single" w:sz="4" w:space="0" w:color="auto"/>
+              <w:bottom w:val="single" w:sz="4" w:space="0" w:color="auto"/>
+              <w:right w:val="single" w:sz="4" w:space="0" w:color="auto"/>
+            </w:tcBorders>
+          </w:tcPr>
+          <w:p>
+            <w:pPr>
+              <w:spacing w:line="240" w:lineRule="auto"/>
+              <w:rPr>
+                <w:rFonts w:ascii="Times New Roman" w:eastAsia="Times New Roman" w:hAnsi="Times New Roman" w:cs="Times New Roman"/>
+                <w:sz w:val="24"/>
+                <w:szCs w:val="24"/>
+                <w:lang w:eastAsia="hu-HU"/>
+              </w:rPr>
+            </w:pPr>
+            <w:r>
+              <w:rPr>
+                <w:rFonts w:ascii="Times New Roman" w:eastAsia="Times New Roman" w:hAnsi="Times New Roman" w:cs="Times New Roman"/>
+                <w:sz w:val="24"/>
+                <w:szCs w:val="24"/>
+                <w:lang w:eastAsia="hu-HU"/>
+              </w:rPr>
+              <w:t>Nem történik semmi.</w:t>
+            </w:r>
+          </w:p>
+        </w:tc>
+      </w:tr>
+      <w:tr>
+        <w:trPr>
+          <w:jc w:val="center"/>
+        </w:trPr>
+        <w:tc>
+          <w:tcPr>
+            <w:tcW w:w="495" w:type="dxa"/>
+            <w:tcBorders>
+              <w:top w:val="single" w:sz="4" w:space="0" w:color="auto"/>
+              <w:left w:val="single" w:sz="4" w:space="0" w:color="auto"/>
+              <w:bottom w:val="single" w:sz="4" w:space="0" w:color="auto"/>
+              <w:right w:val="single" w:sz="4" w:space="0" w:color="auto"/>
+            </w:tcBorders>
+          </w:tcPr>
+          <w:p>
+            <w:pPr>
+              <w:spacing w:line="240" w:lineRule="auto"/>
+            </w:pPr>
+            <w:r>
+              <w:t>10.</w:t>
+            </w:r>
+          </w:p>
+        </w:tc>
+        <w:tc>
+          <w:tcPr>
+            <w:tcW w:w="2323" w:type="dxa"/>
+            <w:tcBorders>
+              <w:top w:val="single" w:sz="4" w:space="0" w:color="auto"/>
+              <w:left w:val="single" w:sz="4" w:space="0" w:color="auto"/>
+              <w:bottom w:val="single" w:sz="4" w:space="0" w:color="auto"/>
+              <w:right w:val="single" w:sz="4" w:space="0" w:color="auto"/>
+            </w:tcBorders>
+          </w:tcPr>
+          <w:p>
+            <w:pPr>
+              <w:spacing w:line="240" w:lineRule="auto"/>
+            </w:pPr>
+            <w:r>
+              <w:t xml:space="preserve">Kijelentkezés gombra kattintás </w:t>
+            </w:r>
+          </w:p>
+        </w:tc>
+        <w:tc>
+          <w:tcPr>
+            <w:tcW w:w="4199" w:type="dxa"/>
+            <w:tcBorders>
+              <w:top w:val="single" w:sz="4" w:space="0" w:color="auto"/>
+              <w:left w:val="single" w:sz="4" w:space="0" w:color="auto"/>
+              <w:bottom w:val="single" w:sz="4" w:space="0" w:color="auto"/>
+              <w:right w:val="single" w:sz="4" w:space="0" w:color="auto"/>
+            </w:tcBorders>
+          </w:tcPr>
+          <w:p>
+            <w:pPr>
+              <w:spacing w:line="240" w:lineRule="auto"/>
+            </w:pPr>
+            <w:r>
+              <w:t xml:space="preserve">Sikeres üzenetet ad és kijelentkezett valamint átirányít a </w:t>
+            </w:r>
+            <w:proofErr w:type="spellStart"/>
+            <w:r>
+              <w:t>landing</w:t>
+            </w:r>
+            <w:proofErr w:type="spellEnd"/>
+            <w:r>
+              <w:t xml:space="preserve"> </w:t>
+            </w:r>
+            <w:proofErr w:type="spellStart"/>
+            <w:r>
+              <w:t>pagre</w:t>
+            </w:r>
+            <w:proofErr w:type="spellEnd"/>
+          </w:p>
+        </w:tc>
+        <w:tc>
+          <w:tcPr>
+            <w:tcW w:w="2394" w:type="dxa"/>
+            <w:tcBorders>
+              <w:top w:val="single" w:sz="4" w:space="0" w:color="auto"/>
+              <w:left w:val="single" w:sz="4" w:space="0" w:color="auto"/>
+              <w:bottom w:val="single" w:sz="4" w:space="0" w:color="auto"/>
+              <w:right w:val="single" w:sz="4" w:space="0" w:color="auto"/>
+            </w:tcBorders>
+          </w:tcPr>
+          <w:p>
+            <w:pPr>
+              <w:spacing w:line="240" w:lineRule="auto"/>
+              <w:rPr>
+                <w:rFonts w:ascii="Times New Roman" w:eastAsia="Times New Roman" w:hAnsi="Times New Roman" w:cs="Times New Roman"/>
+                <w:sz w:val="24"/>
+                <w:szCs w:val="24"/>
+                <w:lang w:eastAsia="hu-HU"/>
+              </w:rPr>
+            </w:pPr>
+            <w:r>
+              <w:rPr>
+                <w:rFonts w:ascii="Times New Roman" w:eastAsia="Times New Roman" w:hAnsi="Times New Roman" w:cs="Times New Roman"/>
+                <w:sz w:val="24"/>
+                <w:szCs w:val="24"/>
+                <w:lang w:eastAsia="hu-HU"/>
+              </w:rPr>
+              <w:t>„</w:t>
+            </w:r>
+            <w:r>
+              <w:rPr>
+                <w:rFonts w:ascii="Times New Roman" w:eastAsia="Times New Roman" w:hAnsi="Times New Roman" w:cs="Times New Roman"/>
+                <w:sz w:val="24"/>
+                <w:szCs w:val="24"/>
+                <w:lang w:eastAsia="hu-HU"/>
+              </w:rPr>
+              <w:t xml:space="preserve">Kilépés </w:t>
+            </w:r>
+          </w:p>
+          <w:p>
+            <w:pPr>
+              <w:spacing w:line="240" w:lineRule="auto"/>
+              <w:rPr>
+                <w:rFonts w:ascii="Times New Roman" w:eastAsia="Times New Roman" w:hAnsi="Times New Roman" w:cs="Times New Roman"/>
+                <w:sz w:val="24"/>
+                <w:szCs w:val="24"/>
+                <w:lang w:eastAsia="hu-HU"/>
+              </w:rPr>
+            </w:pPr>
+            <w:r>
+              <w:rPr>
+                <w:rFonts w:ascii="Times New Roman" w:eastAsia="Times New Roman" w:hAnsi="Times New Roman" w:cs="Times New Roman"/>
+                <w:sz w:val="24"/>
+                <w:szCs w:val="24"/>
+                <w:lang w:eastAsia="hu-HU"/>
+              </w:rPr>
+              <w:t>Sikeres kijelentkezés.</w:t>
+            </w:r>
+            <w:r>
+              <w:rPr>
+                <w:rFonts w:ascii="Times New Roman" w:eastAsia="Times New Roman" w:hAnsi="Times New Roman" w:cs="Times New Roman"/>
+                <w:sz w:val="24"/>
+                <w:szCs w:val="24"/>
+                <w:lang w:eastAsia="hu-HU"/>
+              </w:rPr>
+              <w:t>”</w:t>
+            </w:r>
+            <w:r>
+              <w:rPr>
+                <w:rFonts w:ascii="Times New Roman" w:eastAsia="Times New Roman" w:hAnsi="Times New Roman" w:cs="Times New Roman"/>
+                <w:sz w:val="24"/>
+                <w:szCs w:val="24"/>
+                <w:lang w:eastAsia="hu-HU"/>
+              </w:rPr>
+              <w:br/>
+              <w:t xml:space="preserve">üzenetet kapok, kijelentkezett és a </w:t>
+            </w:r>
+            <w:proofErr w:type="spellStart"/>
+            <w:r>
+              <w:rPr>
+                <w:rFonts w:ascii="Times New Roman" w:eastAsia="Times New Roman" w:hAnsi="Times New Roman" w:cs="Times New Roman"/>
+                <w:sz w:val="24"/>
+                <w:szCs w:val="24"/>
+                <w:lang w:eastAsia="hu-HU"/>
+              </w:rPr>
+              <w:t>landing</w:t>
+            </w:r>
+            <w:proofErr w:type="spellEnd"/>
+            <w:r>
+              <w:rPr>
+                <w:rFonts w:ascii="Times New Roman" w:eastAsia="Times New Roman" w:hAnsi="Times New Roman" w:cs="Times New Roman"/>
+                <w:sz w:val="24"/>
+                <w:szCs w:val="24"/>
+                <w:lang w:eastAsia="hu-HU"/>
+              </w:rPr>
+              <w:t xml:space="preserve"> </w:t>
+            </w:r>
+            <w:proofErr w:type="spellStart"/>
+            <w:r>
+              <w:rPr>
+                <w:rFonts w:ascii="Times New Roman" w:eastAsia="Times New Roman" w:hAnsi="Times New Roman" w:cs="Times New Roman"/>
+                <w:sz w:val="24"/>
+                <w:szCs w:val="24"/>
+                <w:lang w:eastAsia="hu-HU"/>
+              </w:rPr>
+              <w:t>pagre</w:t>
+            </w:r>
+            <w:proofErr w:type="spellEnd"/>
+            <w:r>
+              <w:rPr>
+                <w:rFonts w:ascii="Times New Roman" w:eastAsia="Times New Roman" w:hAnsi="Times New Roman" w:cs="Times New Roman"/>
+                <w:sz w:val="24"/>
+                <w:szCs w:val="24"/>
+                <w:lang w:eastAsia="hu-HU"/>
+              </w:rPr>
+              <w:t xml:space="preserve"> irányit.</w:t>
+            </w:r>
+          </w:p>
+        </w:tc>
+      </w:tr>
+      <w:tr>
+        <w:trPr>
+          <w:jc w:val="center"/>
+        </w:trPr>
+        <w:tc>
+          <w:tcPr>
+            <w:tcW w:w="495" w:type="dxa"/>
+            <w:tcBorders>
+              <w:top w:val="single" w:sz="4" w:space="0" w:color="auto"/>
+              <w:left w:val="single" w:sz="4" w:space="0" w:color="auto"/>
+              <w:bottom w:val="single" w:sz="4" w:space="0" w:color="auto"/>
+              <w:right w:val="single" w:sz="4" w:space="0" w:color="auto"/>
+            </w:tcBorders>
+          </w:tcPr>
+          <w:p>
+            <w:pPr>
+              <w:spacing w:line="240" w:lineRule="auto"/>
+            </w:pPr>
+            <w:r>
+              <w:t>11.</w:t>
+            </w:r>
+          </w:p>
+        </w:tc>
+        <w:tc>
+          <w:tcPr>
+            <w:tcW w:w="2323" w:type="dxa"/>
+            <w:tcBorders>
+              <w:top w:val="single" w:sz="4" w:space="0" w:color="auto"/>
+              <w:left w:val="single" w:sz="4" w:space="0" w:color="auto"/>
+              <w:bottom w:val="single" w:sz="4" w:space="0" w:color="auto"/>
+              <w:right w:val="single" w:sz="4" w:space="0" w:color="auto"/>
+            </w:tcBorders>
+          </w:tcPr>
+          <w:p>
+            <w:pPr>
+              <w:spacing w:line="240" w:lineRule="auto"/>
+            </w:pPr>
+            <w:r>
+              <w:t>Meccs előzmény gombra kattintás</w:t>
+            </w:r>
+          </w:p>
+        </w:tc>
+        <w:tc>
+          <w:tcPr>
+            <w:tcW w:w="4199" w:type="dxa"/>
+            <w:tcBorders>
+              <w:top w:val="single" w:sz="4" w:space="0" w:color="auto"/>
+              <w:left w:val="single" w:sz="4" w:space="0" w:color="auto"/>
+              <w:bottom w:val="single" w:sz="4" w:space="0" w:color="auto"/>
+              <w:right w:val="single" w:sz="4" w:space="0" w:color="auto"/>
+            </w:tcBorders>
+          </w:tcPr>
+          <w:p>
+            <w:pPr>
+              <w:spacing w:line="240" w:lineRule="auto"/>
+            </w:pPr>
+            <w:r>
+              <w:t xml:space="preserve">Megjelenik a meccs előzmény, ha végeredményhez illő háttér színnel, valamint az adott mérkőzés másik játékosának neve és profilképe. </w:t>
+            </w:r>
+          </w:p>
+        </w:tc>
+        <w:tc>
+          <w:tcPr>
+            <w:tcW w:w="2394" w:type="dxa"/>
+            <w:tcBorders>
+              <w:top w:val="single" w:sz="4" w:space="0" w:color="auto"/>
+              <w:left w:val="single" w:sz="4" w:space="0" w:color="auto"/>
+              <w:bottom w:val="single" w:sz="4" w:space="0" w:color="auto"/>
+              <w:right w:val="single" w:sz="4" w:space="0" w:color="auto"/>
+            </w:tcBorders>
+          </w:tcPr>
+          <w:p>
+            <w:pPr>
+              <w:spacing w:line="240" w:lineRule="auto"/>
+              <w:rPr>
+                <w:rFonts w:ascii="Times New Roman" w:eastAsia="Times New Roman" w:hAnsi="Times New Roman" w:cs="Times New Roman"/>
+                <w:sz w:val="24"/>
+                <w:szCs w:val="24"/>
+                <w:lang w:eastAsia="hu-HU"/>
+              </w:rPr>
+            </w:pPr>
+            <w:r>
+              <w:rPr>
+                <w:rFonts w:ascii="Times New Roman" w:eastAsia="Times New Roman" w:hAnsi="Times New Roman" w:cs="Times New Roman"/>
+                <w:sz w:val="24"/>
+                <w:szCs w:val="24"/>
+                <w:lang w:eastAsia="hu-HU"/>
+              </w:rPr>
+              <w:t xml:space="preserve">Megjelenik a meccs előzmény.  </w:t>
+            </w:r>
+          </w:p>
+        </w:tc>
+      </w:tr>
+      <w:tr>
+        <w:trPr>
+          <w:jc w:val="center"/>
+        </w:trPr>
+        <w:tc>
+          <w:tcPr>
+            <w:tcW w:w="495" w:type="dxa"/>
+            <w:tcBorders>
+              <w:top w:val="single" w:sz="4" w:space="0" w:color="auto"/>
+              <w:left w:val="single" w:sz="4" w:space="0" w:color="auto"/>
+              <w:bottom w:val="single" w:sz="4" w:space="0" w:color="auto"/>
+              <w:right w:val="single" w:sz="4" w:space="0" w:color="auto"/>
+            </w:tcBorders>
+          </w:tcPr>
+          <w:p>
+            <w:pPr>
+              <w:spacing w:line="240" w:lineRule="auto"/>
+            </w:pPr>
+            <w:r>
+              <w:t>12.</w:t>
+            </w:r>
+          </w:p>
+        </w:tc>
+        <w:tc>
+          <w:tcPr>
+            <w:tcW w:w="2323" w:type="dxa"/>
+            <w:tcBorders>
+              <w:top w:val="single" w:sz="4" w:space="0" w:color="auto"/>
+              <w:left w:val="single" w:sz="4" w:space="0" w:color="auto"/>
+              <w:bottom w:val="single" w:sz="4" w:space="0" w:color="auto"/>
+              <w:right w:val="single" w:sz="4" w:space="0" w:color="auto"/>
+            </w:tcBorders>
+          </w:tcPr>
+          <w:p>
+            <w:pPr>
+              <w:spacing w:line="240" w:lineRule="auto"/>
+            </w:pPr>
+            <w:r>
+              <w:t xml:space="preserve">Meccs előzmény megnyitás </w:t>
+            </w:r>
+            <w:r>
+              <w:t xml:space="preserve">meccs nélkül </w:t>
+            </w:r>
+          </w:p>
+        </w:tc>
+        <w:tc>
+          <w:tcPr>
+            <w:tcW w:w="4199" w:type="dxa"/>
+            <w:tcBorders>
+              <w:top w:val="single" w:sz="4" w:space="0" w:color="auto"/>
+              <w:left w:val="single" w:sz="4" w:space="0" w:color="auto"/>
+              <w:bottom w:val="single" w:sz="4" w:space="0" w:color="auto"/>
+              <w:right w:val="single" w:sz="4" w:space="0" w:color="auto"/>
+            </w:tcBorders>
+          </w:tcPr>
+          <w:p>
+            <w:pPr>
+              <w:spacing w:line="240" w:lineRule="auto"/>
+            </w:pPr>
+            <w:r>
+              <w:t>Kiírja, hogy még nincs „</w:t>
+            </w:r>
+            <w:r>
+              <w:t>Még nincs lejátszott mérkőzés</w:t>
+            </w:r>
+            <w:r>
+              <w:t>”</w:t>
+            </w:r>
+          </w:p>
+        </w:tc>
+        <w:tc>
+          <w:tcPr>
+            <w:tcW w:w="2394" w:type="dxa"/>
+            <w:tcBorders>
+              <w:top w:val="single" w:sz="4" w:space="0" w:color="auto"/>
+              <w:left w:val="single" w:sz="4" w:space="0" w:color="auto"/>
+              <w:bottom w:val="single" w:sz="4" w:space="0" w:color="auto"/>
+              <w:right w:val="single" w:sz="4" w:space="0" w:color="auto"/>
+            </w:tcBorders>
+          </w:tcPr>
+          <w:p>
+            <w:pPr>
+              <w:spacing w:line="240" w:lineRule="auto"/>
+              <w:rPr>
+                <w:rFonts w:ascii="Times New Roman" w:eastAsia="Times New Roman" w:hAnsi="Times New Roman" w:cs="Times New Roman"/>
+                <w:sz w:val="24"/>
+                <w:szCs w:val="24"/>
+                <w:lang w:eastAsia="hu-HU"/>
+              </w:rPr>
+            </w:pPr>
+            <w:r>
+              <w:rPr>
+                <w:rFonts w:ascii="Times New Roman" w:eastAsia="Times New Roman" w:hAnsi="Times New Roman" w:cs="Times New Roman"/>
+                <w:sz w:val="24"/>
+                <w:szCs w:val="24"/>
+                <w:lang w:eastAsia="hu-HU"/>
+              </w:rPr>
+              <w:t>A meccs előzmény helyén egy szöveg jelenik meg „</w:t>
+            </w:r>
+            <w:r>
+              <w:rPr>
+                <w:rFonts w:ascii="Times New Roman" w:eastAsia="Times New Roman" w:hAnsi="Times New Roman" w:cs="Times New Roman"/>
+                <w:sz w:val="24"/>
+                <w:szCs w:val="24"/>
+                <w:lang w:eastAsia="hu-HU"/>
+              </w:rPr>
+              <w:t>Még nincs lejátszott mérkőzés</w:t>
+            </w:r>
+            <w:r>
+              <w:rPr>
+                <w:rFonts w:ascii="Times New Roman" w:eastAsia="Times New Roman" w:hAnsi="Times New Roman" w:cs="Times New Roman"/>
+                <w:sz w:val="24"/>
+                <w:szCs w:val="24"/>
+                <w:lang w:eastAsia="hu-HU"/>
+              </w:rPr>
+              <w:t>”</w:t>
+            </w:r>
           </w:p>
         </w:tc>
       </w:tr>
     </w:tbl>
-    <w:p/>
+    <w:p>
+      <w:bookmarkStart w:id="0" w:name="_GoBack"/>
+      <w:bookmarkEnd w:id="0"/>
+    </w:p>
     <w:sectPr>
       <w:pgSz w:w="11906" w:h="16838"/>
       <w:pgMar w:top="1417" w:right="1417" w:bottom="1417" w:left="1417" w:header="708" w:footer="708" w:gutter="0"/>
@@ -1771,4 +2613,16 @@
     </a:ext>
   </a:extLst>
 </a:theme>
+</file>
+
+<file path=customXml/item1.xml><?xml version="1.0" encoding="utf-8"?>
+<b:Sources xmlns:b="http://schemas.openxmlformats.org/officeDocument/2006/bibliography" xmlns="http://schemas.openxmlformats.org/officeDocument/2006/bibliography" SelectedStyle="\APASixthEditionOfficeOnline.xsl" StyleName="APA" Version="6"/>
+</file>
+
+<file path=customXml/itemProps1.xml><?xml version="1.0" encoding="utf-8"?>
+<ds:datastoreItem xmlns:ds="http://schemas.openxmlformats.org/officeDocument/2006/customXml" ds:itemID="{1B15FCF6-CD49-44DE-A28C-54154347E4B8}">
+  <ds:schemaRefs>
+    <ds:schemaRef ds:uri="http://schemas.openxmlformats.org/officeDocument/2006/bibliography"/>
+  </ds:schemaRefs>
+</ds:datastoreItem>
 </file>
</xml_diff>